<commit_message>
Updated proposal document for submission with ideas on second page
</commit_message>
<xml_diff>
--- a/project/Project.docx
+++ b/project/Project.docx
@@ -41,27 +41,7 @@
           <w:sz w:val="19"/>
           <w:szCs w:val="19"/>
         </w:rPr>
-        <w:t xml:space="preserve">This project is to be a game utilizing various web services to facilitate its function. It will consist of a </w:t>
-      </w:r>
-      <w:proofErr w:type="spellStart"/>
-      <w:r>
-        <w:rPr>
-          <w:rFonts w:eastAsia="Times New Roman" w:cs="Courier New"/>
-          <w:color w:val="222222"/>
-          <w:sz w:val="19"/>
-          <w:szCs w:val="19"/>
-        </w:rPr>
-        <w:t>WebGL</w:t>
-      </w:r>
-      <w:proofErr w:type="spellEnd"/>
-      <w:r>
-        <w:rPr>
-          <w:rFonts w:eastAsia="Times New Roman" w:cs="Courier New"/>
-          <w:color w:val="222222"/>
-          <w:sz w:val="19"/>
-          <w:szCs w:val="19"/>
-        </w:rPr>
-        <w:t xml:space="preserve"> front end for rendering a simple game like tic-tac-toe or connect 4. It will use various web services to facilitate a lobby system, a chat system, and game manager. These web services will communicate to each other using XML and JSON. Match histories will be stored as part of a service in an ontology format.</w:t>
+        <w:t xml:space="preserve">This project is to be a game utilizing various web services to facilitate its function. It will consist of a WebGL front end for rendering a simple game like tic-tac-toe or connect 4. It will use various web services to facilitate a lobby system, a chat system, and game manager. These web services will communicate to each other using XML and JSON. </w:t>
       </w:r>
     </w:p>
     <w:p>
@@ -82,7 +62,25 @@
           <w:sz w:val="19"/>
           <w:szCs w:val="19"/>
         </w:rPr>
-        <w:t>If the basic functionality proves to be within scope, the application will be expanded to provide simple phrase based chat that will using a mapping ontology to convert the phrases into the user’s preferred language. Potentially an ontology of geo-location lookup based on connecting IP can be used to give default options or pair players with other players in their region.</w:t>
+        <w:t>If the basic functionality proves to be within scope, the application will be expanded to provide simple p</w:t>
+      </w:r>
+      <w:r>
+        <w:rPr>
+          <w:rFonts w:eastAsia="Times New Roman" w:cs="Courier New"/>
+          <w:color w:val="222222"/>
+          <w:sz w:val="19"/>
+          <w:szCs w:val="19"/>
+        </w:rPr>
+        <w:t>hrase based chat that will use</w:t>
+      </w:r>
+      <w:r>
+        <w:rPr>
+          <w:rFonts w:eastAsia="Times New Roman" w:cs="Courier New"/>
+          <w:color w:val="222222"/>
+          <w:sz w:val="19"/>
+          <w:szCs w:val="19"/>
+        </w:rPr>
+        <w:t xml:space="preserve"> a mapping ontology to convert the phrases into the user’s preferred language. Potentially an ontology of geo-location lookup based on connecting IP can be used to give default options or pair players with other players in their region.</w:t>
       </w:r>
     </w:p>
     <w:p>
@@ -103,71 +101,17 @@
           <w:sz w:val="19"/>
           <w:szCs w:val="19"/>
         </w:rPr>
-        <w:t xml:space="preserve">Technologies utilized will be </w:t>
-      </w:r>
-      <w:proofErr w:type="spellStart"/>
-      <w:r>
-        <w:rPr>
-          <w:rFonts w:eastAsia="Times New Roman" w:cs="Courier New"/>
-          <w:color w:val="222222"/>
-          <w:sz w:val="19"/>
-          <w:szCs w:val="19"/>
-        </w:rPr>
-        <w:t>WebGL</w:t>
-      </w:r>
-      <w:proofErr w:type="spellEnd"/>
-      <w:r>
-        <w:rPr>
-          <w:rFonts w:eastAsia="Times New Roman" w:cs="Courier New"/>
-          <w:color w:val="222222"/>
-          <w:sz w:val="19"/>
-          <w:szCs w:val="19"/>
-        </w:rPr>
-        <w:t xml:space="preserve"> for rending the front end of the application. Java utilizing </w:t>
-      </w:r>
-      <w:proofErr w:type="spellStart"/>
-      <w:r>
-        <w:rPr>
-          <w:rFonts w:eastAsia="Times New Roman" w:cs="Courier New"/>
-          <w:color w:val="222222"/>
-          <w:sz w:val="19"/>
-          <w:szCs w:val="19"/>
-        </w:rPr>
-        <w:t>Springboot</w:t>
-      </w:r>
-      <w:proofErr w:type="spellEnd"/>
-      <w:r>
-        <w:rPr>
-          <w:rFonts w:eastAsia="Times New Roman" w:cs="Courier New"/>
-          <w:color w:val="222222"/>
-          <w:sz w:val="19"/>
-          <w:szCs w:val="19"/>
-        </w:rPr>
-        <w:t xml:space="preserve"> and Node.js for back-end services. Web services will be structured using RESTful architectural design. Chat will likely be done using </w:t>
-      </w:r>
-      <w:proofErr w:type="spellStart"/>
-      <w:r>
-        <w:rPr>
-          <w:rFonts w:eastAsia="Times New Roman" w:cs="Courier New"/>
-          <w:color w:val="222222"/>
-          <w:sz w:val="19"/>
-          <w:szCs w:val="19"/>
-        </w:rPr>
-        <w:t>WebSockets</w:t>
-      </w:r>
-      <w:proofErr w:type="spellEnd"/>
-      <w:r>
-        <w:rPr>
-          <w:rFonts w:eastAsia="Times New Roman" w:cs="Courier New"/>
-          <w:color w:val="222222"/>
-          <w:sz w:val="19"/>
-          <w:szCs w:val="19"/>
-        </w:rPr>
-        <w:t xml:space="preserve"> to ensure live updating.</w:t>
-      </w:r>
-    </w:p>
-    <w:p>
-      <w:r>
+        <w:t>Technologies utilized will be WebGL for rending the front end of the application. Java utilizing Springboot and Node.js for back-end services. Web services will be structured using RESTful architectural design. Chat will likely be done using WebSockets to ensure live updating.</w:t>
+      </w:r>
+    </w:p>
+    <w:p>
+      <w:r>
+        <w:br w:type="page"/>
+      </w:r>
+    </w:p>
+    <w:p>
+      <w:r>
+        <w:lastRenderedPageBreak/>
         <w:t>CSE551 Project Ideas</w:t>
       </w:r>
     </w:p>
@@ -180,12 +124,7 @@
         </w:numPr>
       </w:pPr>
       <w:r>
-        <w:t>G</w:t>
-      </w:r>
-      <w:bookmarkStart w:id="0" w:name="_GoBack"/>
-      <w:bookmarkEnd w:id="0"/>
-      <w:r>
-        <w:t>ame</w:t>
+        <w:t>Game</w:t>
       </w:r>
     </w:p>
     <w:p>
@@ -292,19 +231,9 @@
           <w:numId w:val="1"/>
         </w:numPr>
       </w:pPr>
-      <w:proofErr w:type="spellStart"/>
-      <w:r>
-        <w:t>Javascript</w:t>
-      </w:r>
-      <w:proofErr w:type="spellEnd"/>
-      <w:r>
-        <w:t xml:space="preserve"> </w:t>
-      </w:r>
-      <w:proofErr w:type="spellStart"/>
-      <w:r>
-        <w:t>WebGL</w:t>
-      </w:r>
-      <w:proofErr w:type="spellEnd"/>
+      <w:r>
+        <w:t>Javascript WebGL</w:t>
+      </w:r>
     </w:p>
     <w:p>
       <w:pPr>
@@ -314,13 +243,8 @@
           <w:numId w:val="1"/>
         </w:numPr>
       </w:pPr>
-      <w:proofErr w:type="spellStart"/>
-      <w:r>
-        <w:t>WebSockets</w:t>
-      </w:r>
-      <w:proofErr w:type="spellEnd"/>
-      <w:r>
-        <w:t xml:space="preserve"> chat</w:t>
+      <w:r>
+        <w:t>WebSockets chat</w:t>
       </w:r>
     </w:p>
     <w:p>
@@ -355,11 +279,9 @@
           <w:numId w:val="1"/>
         </w:numPr>
       </w:pPr>
-      <w:proofErr w:type="spellStart"/>
       <w:r>
         <w:t>SpringBoot</w:t>
       </w:r>
-      <w:proofErr w:type="spellEnd"/>
     </w:p>
     <w:p>
       <w:pPr>
@@ -369,13 +291,8 @@
           <w:numId w:val="1"/>
         </w:numPr>
       </w:pPr>
-      <w:proofErr w:type="spellStart"/>
-      <w:r>
-        <w:t>Git</w:t>
-      </w:r>
-      <w:proofErr w:type="spellEnd"/>
-      <w:r>
-        <w:t xml:space="preserve"> - GitHub</w:t>
+      <w:r>
+        <w:t>Git - GitHub</w:t>
       </w:r>
     </w:p>
     <w:p>
@@ -423,13 +340,8 @@
         </w:numPr>
       </w:pPr>
       <w:r>
-        <w:t xml:space="preserve">Translate different languages to your native </w:t>
-      </w:r>
-      <w:proofErr w:type="spellStart"/>
-      <w:r>
-        <w:t>tounge</w:t>
-      </w:r>
-      <w:proofErr w:type="spellEnd"/>
+        <w:t>Translate different languages to your native tounge</w:t>
+      </w:r>
     </w:p>
     <w:p>
       <w:pPr>
@@ -560,7 +472,6 @@
         </w:numPr>
       </w:pPr>
       <w:r>
-        <w:lastRenderedPageBreak/>
         <w:t>University</w:t>
       </w:r>
     </w:p>
@@ -583,6 +494,12 @@
       </w:pPr>
     </w:p>
     <w:sectPr>
+      <w:headerReference w:type="even" r:id="rId7"/>
+      <w:headerReference w:type="default" r:id="rId8"/>
+      <w:footerReference w:type="even" r:id="rId9"/>
+      <w:footerReference w:type="default" r:id="rId10"/>
+      <w:headerReference w:type="first" r:id="rId11"/>
+      <w:footerReference w:type="first" r:id="rId12"/>
       <w:pgSz w:w="12240" w:h="15840"/>
       <w:pgMar w:top="1440" w:right="1440" w:bottom="1440" w:left="1440" w:header="720" w:footer="720" w:gutter="0"/>
       <w:cols w:space="720"/>
@@ -590,6 +507,149 @@
     </w:sectPr>
   </w:body>
 </w:document>
+</file>
+
+<file path=word/endnotes.xml><?xml version="1.0" encoding="utf-8"?>
+<w:endnotes xmlns:wpc="http://schemas.microsoft.com/office/word/2010/wordprocessingCanvas" xmlns:cx="http://schemas.microsoft.com/office/drawing/2014/chartex" xmlns:cx1="http://schemas.microsoft.com/office/drawing/2015/9/8/chartex" xmlns:mc="http://schemas.openxmlformats.org/markup-compatibility/2006" xmlns:o="urn:schemas-microsoft-com:office:office" xmlns:r="http://schemas.openxmlformats.org/officeDocument/2006/relationships" xmlns:m="http://schemas.openxmlformats.org/officeDocument/2006/math" xmlns:v="urn:schemas-microsoft-com:vml" xmlns:wp14="http://schemas.microsoft.com/office/word/2010/wordprocessingDrawing" xmlns:wp="http://schemas.openxmlformats.org/drawingml/2006/wordprocessingDrawing" xmlns:w10="urn:schemas-microsoft-com:office:word" xmlns:w="http://schemas.openxmlformats.org/wordprocessingml/2006/main" xmlns:w14="http://schemas.microsoft.com/office/word/2010/wordml" xmlns:w15="http://schemas.microsoft.com/office/word/2012/wordml" xmlns:w16se="http://schemas.microsoft.com/office/word/2015/wordml/symex" xmlns:wpg="http://schemas.microsoft.com/office/word/2010/wordprocessingGroup" xmlns:wpi="http://schemas.microsoft.com/office/word/2010/wordprocessingInk" xmlns:wne="http://schemas.microsoft.com/office/word/2006/wordml" xmlns:wps="http://schemas.microsoft.com/office/word/2010/wordprocessingShape" mc:Ignorable="w14 w15 w16se wp14">
+  <w:endnote w:type="separator" w:id="-1">
+    <w:p>
+      <w:pPr>
+        <w:spacing w:after="0" w:line="240" w:lineRule="auto"/>
+      </w:pPr>
+      <w:r>
+        <w:separator/>
+      </w:r>
+    </w:p>
+  </w:endnote>
+  <w:endnote w:type="continuationSeparator" w:id="0">
+    <w:p>
+      <w:pPr>
+        <w:spacing w:after="0" w:line="240" w:lineRule="auto"/>
+      </w:pPr>
+      <w:r>
+        <w:continuationSeparator/>
+      </w:r>
+    </w:p>
+  </w:endnote>
+</w:endnotes>
+</file>
+
+<file path=word/footer1.xml><?xml version="1.0" encoding="utf-8"?>
+<w:ftr xmlns:wpc="http://schemas.microsoft.com/office/word/2010/wordprocessingCanvas" xmlns:cx="http://schemas.microsoft.com/office/drawing/2014/chartex" xmlns:cx1="http://schemas.microsoft.com/office/drawing/2015/9/8/chartex" xmlns:mc="http://schemas.openxmlformats.org/markup-compatibility/2006" xmlns:o="urn:schemas-microsoft-com:office:office" xmlns:r="http://schemas.openxmlformats.org/officeDocument/2006/relationships" xmlns:m="http://schemas.openxmlformats.org/officeDocument/2006/math" xmlns:v="urn:schemas-microsoft-com:vml" xmlns:wp14="http://schemas.microsoft.com/office/word/2010/wordprocessingDrawing" xmlns:wp="http://schemas.openxmlformats.org/drawingml/2006/wordprocessingDrawing" xmlns:w10="urn:schemas-microsoft-com:office:word" xmlns:w="http://schemas.openxmlformats.org/wordprocessingml/2006/main" xmlns:w14="http://schemas.microsoft.com/office/word/2010/wordml" xmlns:w15="http://schemas.microsoft.com/office/word/2012/wordml" xmlns:w16se="http://schemas.microsoft.com/office/word/2015/wordml/symex" xmlns:wpg="http://schemas.microsoft.com/office/word/2010/wordprocessingGroup" xmlns:wpi="http://schemas.microsoft.com/office/word/2010/wordprocessingInk" xmlns:wne="http://schemas.microsoft.com/office/word/2006/wordml" xmlns:wps="http://schemas.microsoft.com/office/word/2010/wordprocessingShape" mc:Ignorable="w14 w15 w16se wp14">
+  <w:p>
+    <w:pPr>
+      <w:pStyle w:val="Footer"/>
+    </w:pPr>
+  </w:p>
+</w:ftr>
+</file>
+
+<file path=word/footer2.xml><?xml version="1.0" encoding="utf-8"?>
+<w:ftr xmlns:wpc="http://schemas.microsoft.com/office/word/2010/wordprocessingCanvas" xmlns:cx="http://schemas.microsoft.com/office/drawing/2014/chartex" xmlns:cx1="http://schemas.microsoft.com/office/drawing/2015/9/8/chartex" xmlns:mc="http://schemas.openxmlformats.org/markup-compatibility/2006" xmlns:o="urn:schemas-microsoft-com:office:office" xmlns:r="http://schemas.openxmlformats.org/officeDocument/2006/relationships" xmlns:m="http://schemas.openxmlformats.org/officeDocument/2006/math" xmlns:v="urn:schemas-microsoft-com:vml" xmlns:wp14="http://schemas.microsoft.com/office/word/2010/wordprocessingDrawing" xmlns:wp="http://schemas.openxmlformats.org/drawingml/2006/wordprocessingDrawing" xmlns:w10="urn:schemas-microsoft-com:office:word" xmlns:w="http://schemas.openxmlformats.org/wordprocessingml/2006/main" xmlns:w14="http://schemas.microsoft.com/office/word/2010/wordml" xmlns:w15="http://schemas.microsoft.com/office/word/2012/wordml" xmlns:w16se="http://schemas.microsoft.com/office/word/2015/wordml/symex" xmlns:wpg="http://schemas.microsoft.com/office/word/2010/wordprocessingGroup" xmlns:wpi="http://schemas.microsoft.com/office/word/2010/wordprocessingInk" xmlns:wne="http://schemas.microsoft.com/office/word/2006/wordml" xmlns:wps="http://schemas.microsoft.com/office/word/2010/wordprocessingShape" mc:Ignorable="w14 w15 w16se wp14">
+  <w:p>
+    <w:pPr>
+      <w:pStyle w:val="Footer"/>
+    </w:pPr>
+  </w:p>
+</w:ftr>
+</file>
+
+<file path=word/footer3.xml><?xml version="1.0" encoding="utf-8"?>
+<w:ftr xmlns:wpc="http://schemas.microsoft.com/office/word/2010/wordprocessingCanvas" xmlns:cx="http://schemas.microsoft.com/office/drawing/2014/chartex" xmlns:cx1="http://schemas.microsoft.com/office/drawing/2015/9/8/chartex" xmlns:mc="http://schemas.openxmlformats.org/markup-compatibility/2006" xmlns:o="urn:schemas-microsoft-com:office:office" xmlns:r="http://schemas.openxmlformats.org/officeDocument/2006/relationships" xmlns:m="http://schemas.openxmlformats.org/officeDocument/2006/math" xmlns:v="urn:schemas-microsoft-com:vml" xmlns:wp14="http://schemas.microsoft.com/office/word/2010/wordprocessingDrawing" xmlns:wp="http://schemas.openxmlformats.org/drawingml/2006/wordprocessingDrawing" xmlns:w10="urn:schemas-microsoft-com:office:word" xmlns:w="http://schemas.openxmlformats.org/wordprocessingml/2006/main" xmlns:w14="http://schemas.microsoft.com/office/word/2010/wordml" xmlns:w15="http://schemas.microsoft.com/office/word/2012/wordml" xmlns:w16se="http://schemas.microsoft.com/office/word/2015/wordml/symex" xmlns:wpg="http://schemas.microsoft.com/office/word/2010/wordprocessingGroup" xmlns:wpi="http://schemas.microsoft.com/office/word/2010/wordprocessingInk" xmlns:wne="http://schemas.microsoft.com/office/word/2006/wordml" xmlns:wps="http://schemas.microsoft.com/office/word/2010/wordprocessingShape" mc:Ignorable="w14 w15 w16se wp14">
+  <w:p>
+    <w:pPr>
+      <w:pStyle w:val="Footer"/>
+    </w:pPr>
+  </w:p>
+</w:ftr>
+</file>
+
+<file path=word/footnotes.xml><?xml version="1.0" encoding="utf-8"?>
+<w:footnotes xmlns:wpc="http://schemas.microsoft.com/office/word/2010/wordprocessingCanvas" xmlns:cx="http://schemas.microsoft.com/office/drawing/2014/chartex" xmlns:cx1="http://schemas.microsoft.com/office/drawing/2015/9/8/chartex" xmlns:mc="http://schemas.openxmlformats.org/markup-compatibility/2006" xmlns:o="urn:schemas-microsoft-com:office:office" xmlns:r="http://schemas.openxmlformats.org/officeDocument/2006/relationships" xmlns:m="http://schemas.openxmlformats.org/officeDocument/2006/math" xmlns:v="urn:schemas-microsoft-com:vml" xmlns:wp14="http://schemas.microsoft.com/office/word/2010/wordprocessingDrawing" xmlns:wp="http://schemas.openxmlformats.org/drawingml/2006/wordprocessingDrawing" xmlns:w10="urn:schemas-microsoft-com:office:word" xmlns:w="http://schemas.openxmlformats.org/wordprocessingml/2006/main" xmlns:w14="http://schemas.microsoft.com/office/word/2010/wordml" xmlns:w15="http://schemas.microsoft.com/office/word/2012/wordml" xmlns:w16se="http://schemas.microsoft.com/office/word/2015/wordml/symex" xmlns:wpg="http://schemas.microsoft.com/office/word/2010/wordprocessingGroup" xmlns:wpi="http://schemas.microsoft.com/office/word/2010/wordprocessingInk" xmlns:wne="http://schemas.microsoft.com/office/word/2006/wordml" xmlns:wps="http://schemas.microsoft.com/office/word/2010/wordprocessingShape" mc:Ignorable="w14 w15 w16se wp14">
+  <w:footnote w:type="separator" w:id="-1">
+    <w:p>
+      <w:pPr>
+        <w:spacing w:after="0" w:line="240" w:lineRule="auto"/>
+      </w:pPr>
+      <w:r>
+        <w:separator/>
+      </w:r>
+    </w:p>
+  </w:footnote>
+  <w:footnote w:type="continuationSeparator" w:id="0">
+    <w:p>
+      <w:pPr>
+        <w:spacing w:after="0" w:line="240" w:lineRule="auto"/>
+      </w:pPr>
+      <w:r>
+        <w:continuationSeparator/>
+      </w:r>
+    </w:p>
+  </w:footnote>
+</w:footnotes>
+</file>
+
+<file path=word/header1.xml><?xml version="1.0" encoding="utf-8"?>
+<w:hdr xmlns:wpc="http://schemas.microsoft.com/office/word/2010/wordprocessingCanvas" xmlns:cx="http://schemas.microsoft.com/office/drawing/2014/chartex" xmlns:cx1="http://schemas.microsoft.com/office/drawing/2015/9/8/chartex" xmlns:mc="http://schemas.openxmlformats.org/markup-compatibility/2006" xmlns:o="urn:schemas-microsoft-com:office:office" xmlns:r="http://schemas.openxmlformats.org/officeDocument/2006/relationships" xmlns:m="http://schemas.openxmlformats.org/officeDocument/2006/math" xmlns:v="urn:schemas-microsoft-com:vml" xmlns:wp14="http://schemas.microsoft.com/office/word/2010/wordprocessingDrawing" xmlns:wp="http://schemas.openxmlformats.org/drawingml/2006/wordprocessingDrawing" xmlns:w10="urn:schemas-microsoft-com:office:word" xmlns:w="http://schemas.openxmlformats.org/wordprocessingml/2006/main" xmlns:w14="http://schemas.microsoft.com/office/word/2010/wordml" xmlns:w15="http://schemas.microsoft.com/office/word/2012/wordml" xmlns:w16se="http://schemas.microsoft.com/office/word/2015/wordml/symex" xmlns:wpg="http://schemas.microsoft.com/office/word/2010/wordprocessingGroup" xmlns:wpi="http://schemas.microsoft.com/office/word/2010/wordprocessingInk" xmlns:wne="http://schemas.microsoft.com/office/word/2006/wordml" xmlns:wps="http://schemas.microsoft.com/office/word/2010/wordprocessingShape" mc:Ignorable="w14 w15 w16se wp14">
+  <w:p>
+    <w:pPr>
+      <w:pStyle w:val="Header"/>
+    </w:pPr>
+  </w:p>
+</w:hdr>
+</file>
+
+<file path=word/header2.xml><?xml version="1.0" encoding="utf-8"?>
+<w:hdr xmlns:wpc="http://schemas.microsoft.com/office/word/2010/wordprocessingCanvas" xmlns:cx="http://schemas.microsoft.com/office/drawing/2014/chartex" xmlns:cx1="http://schemas.microsoft.com/office/drawing/2015/9/8/chartex" xmlns:mc="http://schemas.openxmlformats.org/markup-compatibility/2006" xmlns:o="urn:schemas-microsoft-com:office:office" xmlns:r="http://schemas.openxmlformats.org/officeDocument/2006/relationships" xmlns:m="http://schemas.openxmlformats.org/officeDocument/2006/math" xmlns:v="urn:schemas-microsoft-com:vml" xmlns:wp14="http://schemas.microsoft.com/office/word/2010/wordprocessingDrawing" xmlns:wp="http://schemas.openxmlformats.org/drawingml/2006/wordprocessingDrawing" xmlns:w10="urn:schemas-microsoft-com:office:word" xmlns:w="http://schemas.openxmlformats.org/wordprocessingml/2006/main" xmlns:w14="http://schemas.microsoft.com/office/word/2010/wordml" xmlns:w15="http://schemas.microsoft.com/office/word/2012/wordml" xmlns:w16se="http://schemas.microsoft.com/office/word/2015/wordml/symex" xmlns:wpg="http://schemas.microsoft.com/office/word/2010/wordprocessingGroup" xmlns:wpi="http://schemas.microsoft.com/office/word/2010/wordprocessingInk" xmlns:wne="http://schemas.microsoft.com/office/word/2006/wordml" xmlns:wps="http://schemas.microsoft.com/office/word/2010/wordprocessingShape" mc:Ignorable="w14 w15 w16se wp14">
+  <w:p>
+    <w:pPr>
+      <w:pStyle w:val="Header"/>
+      <w:jc w:val="right"/>
+    </w:pPr>
+    <w:r>
+      <w:t>Group 2 - TBD</w:t>
+    </w:r>
+    <w:bookmarkStart w:id="0" w:name="_GoBack"/>
+    <w:bookmarkEnd w:id="0"/>
+  </w:p>
+  <w:p>
+    <w:pPr>
+      <w:pStyle w:val="Header"/>
+      <w:jc w:val="right"/>
+    </w:pPr>
+    <w:r>
+      <w:t>Daniela Martignani</w:t>
+    </w:r>
+  </w:p>
+  <w:p>
+    <w:pPr>
+      <w:pStyle w:val="Header"/>
+      <w:jc w:val="right"/>
+    </w:pPr>
+    <w:r>
+      <w:t>Peter Miele</w:t>
+    </w:r>
+  </w:p>
+  <w:p>
+    <w:pPr>
+      <w:pStyle w:val="Header"/>
+      <w:jc w:val="right"/>
+    </w:pPr>
+    <w:r>
+      <w:t>Jennifer Shaska</w:t>
+    </w:r>
+  </w:p>
+</w:hdr>
+</file>
+
+<file path=word/header3.xml><?xml version="1.0" encoding="utf-8"?>
+<w:hdr xmlns:wpc="http://schemas.microsoft.com/office/word/2010/wordprocessingCanvas" xmlns:cx="http://schemas.microsoft.com/office/drawing/2014/chartex" xmlns:cx1="http://schemas.microsoft.com/office/drawing/2015/9/8/chartex" xmlns:mc="http://schemas.openxmlformats.org/markup-compatibility/2006" xmlns:o="urn:schemas-microsoft-com:office:office" xmlns:r="http://schemas.openxmlformats.org/officeDocument/2006/relationships" xmlns:m="http://schemas.openxmlformats.org/officeDocument/2006/math" xmlns:v="urn:schemas-microsoft-com:vml" xmlns:wp14="http://schemas.microsoft.com/office/word/2010/wordprocessingDrawing" xmlns:wp="http://schemas.openxmlformats.org/drawingml/2006/wordprocessingDrawing" xmlns:w10="urn:schemas-microsoft-com:office:word" xmlns:w="http://schemas.openxmlformats.org/wordprocessingml/2006/main" xmlns:w14="http://schemas.microsoft.com/office/word/2010/wordml" xmlns:w15="http://schemas.microsoft.com/office/word/2012/wordml" xmlns:w16se="http://schemas.microsoft.com/office/word/2015/wordml/symex" xmlns:wpg="http://schemas.microsoft.com/office/word/2010/wordprocessingGroup" xmlns:wpi="http://schemas.microsoft.com/office/word/2010/wordprocessingInk" xmlns:wne="http://schemas.microsoft.com/office/word/2006/wordml" xmlns:wps="http://schemas.microsoft.com/office/word/2010/wordprocessingShape" mc:Ignorable="w14 w15 w16se wp14">
+  <w:p>
+    <w:pPr>
+      <w:pStyle w:val="Header"/>
+    </w:pPr>
+  </w:p>
+</w:hdr>
 </file>
 
 <file path=word/numbering.xml><?xml version="1.0" encoding="utf-8"?>
@@ -1166,6 +1226,50 @@
       <w:contextualSpacing/>
     </w:pPr>
   </w:style>
+  <w:style w:type="paragraph" w:styleId="Header">
+    <w:name w:val="header"/>
+    <w:basedOn w:val="Normal"/>
+    <w:link w:val="HeaderChar"/>
+    <w:uiPriority w:val="99"/>
+    <w:unhideWhenUsed/>
+    <w:rsid w:val="00F4594E"/>
+    <w:pPr>
+      <w:tabs>
+        <w:tab w:val="center" w:pos="4680"/>
+        <w:tab w:val="right" w:pos="9360"/>
+      </w:tabs>
+      <w:spacing w:after="0" w:line="240" w:lineRule="auto"/>
+    </w:pPr>
+  </w:style>
+  <w:style w:type="character" w:customStyle="1" w:styleId="HeaderChar">
+    <w:name w:val="Header Char"/>
+    <w:basedOn w:val="DefaultParagraphFont"/>
+    <w:link w:val="Header"/>
+    <w:uiPriority w:val="99"/>
+    <w:rsid w:val="00F4594E"/>
+  </w:style>
+  <w:style w:type="paragraph" w:styleId="Footer">
+    <w:name w:val="footer"/>
+    <w:basedOn w:val="Normal"/>
+    <w:link w:val="FooterChar"/>
+    <w:uiPriority w:val="99"/>
+    <w:unhideWhenUsed/>
+    <w:rsid w:val="00F4594E"/>
+    <w:pPr>
+      <w:tabs>
+        <w:tab w:val="center" w:pos="4680"/>
+        <w:tab w:val="right" w:pos="9360"/>
+      </w:tabs>
+      <w:spacing w:after="0" w:line="240" w:lineRule="auto"/>
+    </w:pPr>
+  </w:style>
+  <w:style w:type="character" w:customStyle="1" w:styleId="FooterChar">
+    <w:name w:val="Footer Char"/>
+    <w:basedOn w:val="DefaultParagraphFont"/>
+    <w:link w:val="Footer"/>
+    <w:uiPriority w:val="99"/>
+    <w:rsid w:val="00F4594E"/>
+  </w:style>
 </w:styles>
 </file>
 

</xml_diff>

<commit_message>
Updated project document with some simple proposal language Updated ping pong example to not break with an empty body
</commit_message>
<xml_diff>
--- a/project/Project.docx
+++ b/project/Project.docx
@@ -1,26 +1,51 @@
 
 <file path=word/document.xml><?xml version="1.0" encoding="utf-8"?>
-<w:document xmlns:wpc="http://schemas.microsoft.com/office/word/2010/wordprocessingCanvas" xmlns:cx="http://schemas.microsoft.com/office/drawing/2014/chartex" xmlns:cx1="http://schemas.microsoft.com/office/drawing/2015/9/8/chartex" xmlns:mc="http://schemas.openxmlformats.org/markup-compatibility/2006" xmlns:o="urn:schemas-microsoft-com:office:office" xmlns:r="http://schemas.openxmlformats.org/officeDocument/2006/relationships" xmlns:m="http://schemas.openxmlformats.org/officeDocument/2006/math" xmlns:v="urn:schemas-microsoft-com:vml" xmlns:wp14="http://schemas.microsoft.com/office/word/2010/wordprocessingDrawing" xmlns:wp="http://schemas.openxmlformats.org/drawingml/2006/wordprocessingDrawing" xmlns:w10="urn:schemas-microsoft-com:office:word" xmlns:w="http://schemas.openxmlformats.org/wordprocessingml/2006/main" xmlns:w14="http://schemas.microsoft.com/office/word/2010/wordml" xmlns:w15="http://schemas.microsoft.com/office/word/2012/wordml" xmlns:w16se="http://schemas.microsoft.com/office/word/2015/wordml/symex" xmlns:wpg="http://schemas.microsoft.com/office/word/2010/wordprocessingGroup" xmlns:wpi="http://schemas.microsoft.com/office/word/2010/wordprocessingInk" xmlns:wne="http://schemas.microsoft.com/office/word/2006/wordml" xmlns:wps="http://schemas.microsoft.com/office/word/2010/wordprocessingShape" mc:Ignorable="w14 w15 w16se wp14">
+<w:document xmlns:wpc="http://schemas.microsoft.com/office/word/2010/wordprocessingCanvas" xmlns:mc="http://schemas.openxmlformats.org/markup-compatibility/2006" xmlns:o="urn:schemas-microsoft-com:office:office" xmlns:r="http://schemas.openxmlformats.org/officeDocument/2006/relationships" xmlns:m="http://schemas.openxmlformats.org/officeDocument/2006/math" xmlns:v="urn:schemas-microsoft-com:vml" xmlns:wp14="http://schemas.microsoft.com/office/word/2010/wordprocessingDrawing" xmlns:wp="http://schemas.openxmlformats.org/drawingml/2006/wordprocessingDrawing" xmlns:w10="urn:schemas-microsoft-com:office:word" xmlns:w="http://schemas.openxmlformats.org/wordprocessingml/2006/main" xmlns:w14="http://schemas.microsoft.com/office/word/2010/wordml" xmlns:w15="http://schemas.microsoft.com/office/word/2012/wordml" xmlns:wpg="http://schemas.microsoft.com/office/word/2010/wordprocessingGroup" xmlns:wpi="http://schemas.microsoft.com/office/word/2010/wordprocessingInk" xmlns:wne="http://schemas.microsoft.com/office/word/2006/wordml" xmlns:wps="http://schemas.microsoft.com/office/word/2010/wordprocessingShape" mc:Ignorable="w14 w15 wp14">
   <w:body>
     <w:p>
       <w:pPr>
-        <w:shd w:val="clear" w:color="auto" w:fill="FFFFFF"/>
-        <w:spacing w:after="0" w:line="240" w:lineRule="auto"/>
-        <w:rPr>
-          <w:rFonts w:ascii="Arial" w:eastAsia="Times New Roman" w:hAnsi="Arial" w:cs="Arial"/>
-          <w:color w:val="222222"/>
-          <w:sz w:val="19"/>
-          <w:szCs w:val="19"/>
-        </w:rPr>
-      </w:pPr>
-      <w:r>
-        <w:rPr>
-          <w:rFonts w:ascii="Arial" w:eastAsia="Times New Roman" w:hAnsi="Arial" w:cs="Arial"/>
-          <w:color w:val="222222"/>
-          <w:sz w:val="19"/>
-          <w:szCs w:val="19"/>
-        </w:rPr>
-        <w:t>CSE551 Project</w:t>
+        <w:pStyle w:val="Title"/>
+        <w:rPr>
+          <w:rFonts w:eastAsia="Times New Roman"/>
+        </w:rPr>
+      </w:pPr>
+      <w:r>
+        <w:rPr>
+          <w:rFonts w:eastAsia="Times New Roman"/>
+        </w:rPr>
+        <w:t>Title</w:t>
+      </w:r>
+      <w:r>
+        <w:rPr>
+          <w:rFonts w:eastAsia="Times New Roman"/>
+        </w:rPr>
+        <w:t>: A Simple Game of Connecting Web Technologies</w:t>
+      </w:r>
+    </w:p>
+    <w:p>
+      <w:pPr>
+        <w:pStyle w:val="Heading1"/>
+        <w:rPr>
+          <w:rFonts w:eastAsia="Times New Roman"/>
+        </w:rPr>
+      </w:pPr>
+      <w:r>
+        <w:rPr>
+          <w:rFonts w:eastAsia="Times New Roman"/>
+        </w:rPr>
+        <w:t>Abstract describing th</w:t>
+      </w:r>
+      <w:r>
+        <w:rPr>
+          <w:rFonts w:eastAsia="Times New Roman"/>
+        </w:rPr>
+        <w:t>e scope of your planned work</w:t>
+      </w:r>
+      <w:r>
+        <w:rPr>
+          <w:rFonts w:eastAsia="Times New Roman"/>
+        </w:rPr>
+        <w:t>:</w:t>
       </w:r>
     </w:p>
     <w:p>
@@ -41,7 +66,30 @@
           <w:sz w:val="19"/>
           <w:szCs w:val="19"/>
         </w:rPr>
-        <w:t xml:space="preserve">This project is to be a game utilizing various web services to facilitate its function. It will consist of a WebGL front end for rendering a simple game like tic-tac-toe or connect 4. It will use various web services to facilitate a lobby system, a chat system, and game manager. These web services will communicate to each other using XML and JSON. </w:t>
+        <w:t>This project is to be a game utilizing various web services to facilitate its function. It will consist of a WebGL front end for rendering a simple game like tic-tac-toe or connect 4. It will use various web services to facilitate a lobby system, a chat system, and game manager. These web services will communicate to each other using XML and JSON.</w:t>
+      </w:r>
+      <w:r>
+        <w:rPr>
+          <w:rFonts w:eastAsia="Times New Roman" w:cs="Courier New"/>
+          <w:color w:val="222222"/>
+          <w:sz w:val="19"/>
+          <w:szCs w:val="19"/>
+        </w:rPr>
+        <w:t xml:space="preserve"> The project should work in a desktop browser or in a browser on a mobile device.</w:t>
+      </w:r>
+    </w:p>
+    <w:p>
+      <w:pPr>
+        <w:pStyle w:val="Heading1"/>
+        <w:rPr>
+          <w:rFonts w:eastAsia="Times New Roman"/>
+        </w:rPr>
+      </w:pPr>
+      <w:r>
+        <w:rPr>
+          <w:rFonts w:eastAsia="Times New Roman"/>
+        </w:rPr>
+        <w:t>Motivation and Objectives</w:t>
       </w:r>
     </w:p>
     <w:p>
@@ -62,25 +110,27 @@
           <w:sz w:val="19"/>
           <w:szCs w:val="19"/>
         </w:rPr>
-        <w:t>If the basic functionality proves to be within scope, the application will be expanded to provide simple p</w:t>
-      </w:r>
-      <w:r>
-        <w:rPr>
-          <w:rFonts w:eastAsia="Times New Roman" w:cs="Courier New"/>
-          <w:color w:val="222222"/>
-          <w:sz w:val="19"/>
-          <w:szCs w:val="19"/>
-        </w:rPr>
-        <w:t>hrase based chat that will use</w:t>
-      </w:r>
-      <w:r>
-        <w:rPr>
-          <w:rFonts w:eastAsia="Times New Roman" w:cs="Courier New"/>
-          <w:color w:val="222222"/>
-          <w:sz w:val="19"/>
-          <w:szCs w:val="19"/>
-        </w:rPr>
-        <w:t xml:space="preserve"> a mapping ontology to convert the phrases into the user’s preferred language. Potentially an ontology of geo-location lookup based on connecting IP can be used to give default options or pair players with other players in their region.</w:t>
+        <w:t>The goal of this project is to as a team construct a simple web application using a small set of diverse web technologies that have emerged in recent times to facilitate learning of team members. With the constraint of time and team size and availability the scale of the project will be kept small so that the core of the objective can be accomplished. Once the main objective is complete, further goals will be set and iterated upon to try to expand functionality and create new learning opportunities for the team.</w:t>
+      </w:r>
+    </w:p>
+    <w:p>
+      <w:pPr>
+        <w:pStyle w:val="Heading1"/>
+        <w:rPr>
+          <w:rFonts w:eastAsia="Times New Roman"/>
+        </w:rPr>
+      </w:pPr>
+      <w:r>
+        <w:rPr>
+          <w:rFonts w:eastAsia="Times New Roman"/>
+        </w:rPr>
+        <w:t>R</w:t>
+      </w:r>
+      <w:r>
+        <w:rPr>
+          <w:rFonts w:eastAsia="Times New Roman"/>
+        </w:rPr>
+        <w:t>elated work ( if applicable)</w:t>
       </w:r>
     </w:p>
     <w:p>
@@ -101,8 +151,256 @@
           <w:sz w:val="19"/>
           <w:szCs w:val="19"/>
         </w:rPr>
+        <w:t>NA</w:t>
+      </w:r>
+      <w:r>
+        <w:rPr>
+          <w:rFonts w:eastAsia="Times New Roman" w:cs="Courier New"/>
+          <w:color w:val="222222"/>
+          <w:sz w:val="19"/>
+          <w:szCs w:val="19"/>
+        </w:rPr>
+        <w:t xml:space="preserve"> – Probably can remove this section</w:t>
+      </w:r>
+    </w:p>
+    <w:p>
+      <w:pPr>
+        <w:shd w:val="clear" w:color="auto" w:fill="FFFFFF"/>
+        <w:spacing w:before="100" w:beforeAutospacing="1" w:after="100" w:afterAutospacing="1" w:line="240" w:lineRule="auto"/>
+        <w:rPr>
+          <w:rFonts w:eastAsia="Times New Roman" w:cs="Courier New"/>
+          <w:color w:val="222222"/>
+          <w:sz w:val="19"/>
+          <w:szCs w:val="19"/>
+        </w:rPr>
+      </w:pPr>
+      <w:r>
+        <w:rPr>
+          <w:rFonts w:eastAsia="Times New Roman" w:cs="Courier New"/>
+          <w:color w:val="222222"/>
+          <w:sz w:val="19"/>
+          <w:szCs w:val="19"/>
+        </w:rPr>
+        <w:t xml:space="preserve">Can we reference something like </w:t>
+      </w:r>
+      <w:hyperlink r:id="rId7" w:history="1">
+        <w:r>
+          <w:rPr>
+            <w:rStyle w:val="Hyperlink"/>
+            <w:rFonts w:eastAsia="Times New Roman" w:cs="Courier New"/>
+            <w:sz w:val="19"/>
+            <w:szCs w:val="19"/>
+          </w:rPr>
+          <w:t>agar.io</w:t>
+        </w:r>
+      </w:hyperlink>
+      <w:r>
+        <w:rPr>
+          <w:rFonts w:eastAsia="Times New Roman" w:cs="Courier New"/>
+          <w:color w:val="222222"/>
+          <w:sz w:val="19"/>
+          <w:szCs w:val="19"/>
+        </w:rPr>
+        <w:t>?</w:t>
+      </w:r>
+    </w:p>
+    <w:p>
+      <w:pPr>
+        <w:pStyle w:val="Heading1"/>
+        <w:rPr>
+          <w:rFonts w:eastAsia="Times New Roman"/>
+        </w:rPr>
+      </w:pPr>
+      <w:r>
+        <w:rPr>
+          <w:rFonts w:eastAsia="Times New Roman"/>
+        </w:rPr>
+        <w:t>Approach towards problem</w:t>
+      </w:r>
+    </w:p>
+    <w:p>
+      <w:pPr>
+        <w:shd w:val="clear" w:color="auto" w:fill="FFFFFF"/>
+        <w:spacing w:before="100" w:beforeAutospacing="1" w:after="100" w:afterAutospacing="1" w:line="240" w:lineRule="auto"/>
+        <w:rPr>
+          <w:rFonts w:eastAsia="Times New Roman" w:cs="Courier New"/>
+          <w:color w:val="222222"/>
+          <w:sz w:val="19"/>
+          <w:szCs w:val="19"/>
+        </w:rPr>
+      </w:pPr>
+      <w:r>
+        <w:rPr>
+          <w:rFonts w:eastAsia="Times New Roman" w:cs="Courier New"/>
+          <w:color w:val="222222"/>
+          <w:sz w:val="19"/>
+          <w:szCs w:val="19"/>
+        </w:rPr>
+        <w:t xml:space="preserve">This project is to be a game utilizing various web services to facilitate its function. It will consist of a WebGL front end for rendering a simple game like tic-tac-toe or connect 4. It will use various web services to facilitate a lobby system, a chat system, and game manager. These web services will communicate to each other using XML and JSON. </w:t>
+      </w:r>
+    </w:p>
+    <w:p>
+      <w:pPr>
+        <w:shd w:val="clear" w:color="auto" w:fill="FFFFFF"/>
+        <w:spacing w:before="100" w:beforeAutospacing="1" w:after="100" w:afterAutospacing="1" w:line="240" w:lineRule="auto"/>
+        <w:rPr>
+          <w:rFonts w:eastAsia="Times New Roman" w:cs="Courier New"/>
+          <w:color w:val="222222"/>
+          <w:sz w:val="19"/>
+          <w:szCs w:val="19"/>
+        </w:rPr>
+      </w:pPr>
+      <w:r>
+        <w:rPr>
+          <w:rFonts w:eastAsia="Times New Roman" w:cs="Courier New"/>
+          <w:color w:val="222222"/>
+          <w:sz w:val="19"/>
+          <w:szCs w:val="19"/>
+        </w:rPr>
+        <w:t>If the basic functionality proves to be within scope, the application will be expanded to provide simple phrase based chat that will use a mapping ontology to convert the phrases into the user’s preferred language. Potentially an ontology of geo-location lookup based on connecting IP can be used to give default options or pair players with other players in their region.</w:t>
+      </w:r>
+    </w:p>
+    <w:p>
+      <w:pPr>
+        <w:shd w:val="clear" w:color="auto" w:fill="FFFFFF"/>
+        <w:spacing w:before="100" w:beforeAutospacing="1" w:after="100" w:afterAutospacing="1" w:line="240" w:lineRule="auto"/>
+        <w:rPr>
+          <w:rFonts w:eastAsia="Times New Roman" w:cs="Courier New"/>
+          <w:color w:val="222222"/>
+          <w:sz w:val="19"/>
+          <w:szCs w:val="19"/>
+        </w:rPr>
+      </w:pPr>
+      <w:r>
+        <w:rPr>
+          <w:rFonts w:eastAsia="Times New Roman" w:cs="Courier New"/>
+          <w:color w:val="222222"/>
+          <w:sz w:val="19"/>
+          <w:szCs w:val="19"/>
+        </w:rPr>
         <w:t>Technologies utilized will be WebGL for rending the front end of the application. Java utilizing Springboot and Node.js for back-end services. Web services will be structured using RESTful architectural design. Chat will likely be done using WebSockets to ensure live updating.</w:t>
       </w:r>
+    </w:p>
+    <w:p>
+      <w:pPr>
+        <w:shd w:val="clear" w:color="auto" w:fill="FFFFFF"/>
+        <w:spacing w:before="100" w:beforeAutospacing="1" w:after="100" w:afterAutospacing="1" w:line="240" w:lineRule="auto"/>
+        <w:rPr>
+          <w:rFonts w:eastAsia="Times New Roman" w:cs="Courier New"/>
+          <w:color w:val="222222"/>
+          <w:sz w:val="19"/>
+          <w:szCs w:val="19"/>
+        </w:rPr>
+      </w:pPr>
+    </w:p>
+    <w:p>
+      <w:pPr>
+        <w:pStyle w:val="Heading1"/>
+        <w:rPr>
+          <w:rFonts w:eastAsia="Times New Roman"/>
+        </w:rPr>
+      </w:pPr>
+      <w:r>
+        <w:rPr>
+          <w:rFonts w:eastAsia="Times New Roman"/>
+        </w:rPr>
+        <w:lastRenderedPageBreak/>
+        <w:t>Ev</w:t>
+      </w:r>
+      <w:r>
+        <w:rPr>
+          <w:rFonts w:eastAsia="Times New Roman"/>
+        </w:rPr>
+        <w:t>aluation and Testing Methods</w:t>
+      </w:r>
+    </w:p>
+    <w:p>
+      <w:pPr>
+        <w:shd w:val="clear" w:color="auto" w:fill="FFFFFF"/>
+        <w:spacing w:before="100" w:beforeAutospacing="1" w:after="100" w:afterAutospacing="1" w:line="240" w:lineRule="auto"/>
+        <w:rPr>
+          <w:rFonts w:eastAsia="Times New Roman" w:cs="Courier New"/>
+          <w:color w:val="222222"/>
+          <w:sz w:val="19"/>
+          <w:szCs w:val="19"/>
+        </w:rPr>
+      </w:pPr>
+      <w:r>
+        <w:rPr>
+          <w:rFonts w:eastAsia="Times New Roman" w:cs="Courier New"/>
+          <w:color w:val="222222"/>
+          <w:sz w:val="19"/>
+          <w:szCs w:val="19"/>
+        </w:rPr>
+        <w:t xml:space="preserve">The primary piece of functionality and user story paths will be established after some exploratory learning of the desired technologies has occurred and the team has a rudimentary understanding of how to structure a product. The product will generally be evaluated using manual testing with some automated testing where the cost of automation is low. </w:t>
+      </w:r>
+    </w:p>
+    <w:p>
+      <w:pPr>
+        <w:shd w:val="clear" w:color="auto" w:fill="FFFFFF"/>
+        <w:spacing w:before="100" w:beforeAutospacing="1" w:after="100" w:afterAutospacing="1" w:line="240" w:lineRule="auto"/>
+        <w:rPr>
+          <w:rFonts w:eastAsia="Times New Roman" w:cs="Courier New"/>
+          <w:color w:val="222222"/>
+          <w:sz w:val="19"/>
+          <w:szCs w:val="19"/>
+        </w:rPr>
+      </w:pPr>
+      <w:r>
+        <w:rPr>
+          <w:rFonts w:eastAsia="Times New Roman" w:cs="Courier New"/>
+          <w:color w:val="222222"/>
+          <w:sz w:val="19"/>
+          <w:szCs w:val="19"/>
+        </w:rPr>
+        <w:t>In general Java code will be tested using the JUnit framework. A tool will be needed to be found for any JavaScript testing. A tool similar to Selenium may be used to test any web front end work.</w:t>
+      </w:r>
+    </w:p>
+    <w:p>
+      <w:pPr>
+        <w:pStyle w:val="Heading1"/>
+        <w:rPr>
+          <w:rFonts w:eastAsia="Times New Roman"/>
+        </w:rPr>
+      </w:pPr>
+      <w:r>
+        <w:rPr>
+          <w:rFonts w:eastAsia="Times New Roman"/>
+        </w:rPr>
+        <w:t>Bibliography</w:t>
+      </w:r>
+    </w:p>
+    <w:p>
+      <w:pPr>
+        <w:shd w:val="clear" w:color="auto" w:fill="FFFFFF"/>
+        <w:spacing w:before="100" w:beforeAutospacing="1" w:after="100" w:afterAutospacing="1" w:line="240" w:lineRule="auto"/>
+        <w:rPr>
+          <w:rFonts w:eastAsia="Times New Roman" w:cs="Courier New"/>
+          <w:color w:val="FF0000"/>
+          <w:sz w:val="19"/>
+          <w:szCs w:val="19"/>
+        </w:rPr>
+      </w:pPr>
+      <w:r>
+        <w:rPr>
+          <w:rFonts w:eastAsia="Times New Roman" w:cs="Courier New"/>
+          <w:color w:val="FF0000"/>
+          <w:sz w:val="19"/>
+          <w:szCs w:val="19"/>
+        </w:rPr>
+        <w:t>Needs to be expanded.</w:t>
+      </w:r>
+      <w:r>
+        <w:rPr>
+          <w:rFonts w:eastAsia="Times New Roman" w:cs="Courier New"/>
+          <w:color w:val="FF0000"/>
+          <w:sz w:val="19"/>
+          <w:szCs w:val="19"/>
+        </w:rPr>
+        <w:t xml:space="preserve"> Maybe just reference some tutorials or something.</w:t>
+      </w:r>
+      <w:bookmarkStart w:id="0" w:name="_GoBack"/>
+      <w:bookmarkEnd w:id="0"/>
     </w:p>
     <w:p>
       <w:r>
@@ -494,12 +792,7 @@
       </w:pPr>
     </w:p>
     <w:sectPr>
-      <w:headerReference w:type="even" r:id="rId7"/>
       <w:headerReference w:type="default" r:id="rId8"/>
-      <w:footerReference w:type="even" r:id="rId9"/>
-      <w:footerReference w:type="default" r:id="rId10"/>
-      <w:headerReference w:type="first" r:id="rId11"/>
-      <w:footerReference w:type="first" r:id="rId12"/>
       <w:pgSz w:w="12240" w:h="15840"/>
       <w:pgMar w:top="1440" w:right="1440" w:bottom="1440" w:left="1440" w:header="720" w:footer="720" w:gutter="0"/>
       <w:cols w:space="720"/>
@@ -510,7 +803,7 @@
 </file>
 
 <file path=word/endnotes.xml><?xml version="1.0" encoding="utf-8"?>
-<w:endnotes xmlns:wpc="http://schemas.microsoft.com/office/word/2010/wordprocessingCanvas" xmlns:cx="http://schemas.microsoft.com/office/drawing/2014/chartex" xmlns:cx1="http://schemas.microsoft.com/office/drawing/2015/9/8/chartex" xmlns:mc="http://schemas.openxmlformats.org/markup-compatibility/2006" xmlns:o="urn:schemas-microsoft-com:office:office" xmlns:r="http://schemas.openxmlformats.org/officeDocument/2006/relationships" xmlns:m="http://schemas.openxmlformats.org/officeDocument/2006/math" xmlns:v="urn:schemas-microsoft-com:vml" xmlns:wp14="http://schemas.microsoft.com/office/word/2010/wordprocessingDrawing" xmlns:wp="http://schemas.openxmlformats.org/drawingml/2006/wordprocessingDrawing" xmlns:w10="urn:schemas-microsoft-com:office:word" xmlns:w="http://schemas.openxmlformats.org/wordprocessingml/2006/main" xmlns:w14="http://schemas.microsoft.com/office/word/2010/wordml" xmlns:w15="http://schemas.microsoft.com/office/word/2012/wordml" xmlns:w16se="http://schemas.microsoft.com/office/word/2015/wordml/symex" xmlns:wpg="http://schemas.microsoft.com/office/word/2010/wordprocessingGroup" xmlns:wpi="http://schemas.microsoft.com/office/word/2010/wordprocessingInk" xmlns:wne="http://schemas.microsoft.com/office/word/2006/wordml" xmlns:wps="http://schemas.microsoft.com/office/word/2010/wordprocessingShape" mc:Ignorable="w14 w15 w16se wp14">
+<w:endnotes xmlns:wpc="http://schemas.microsoft.com/office/word/2010/wordprocessingCanvas" xmlns:mc="http://schemas.openxmlformats.org/markup-compatibility/2006" xmlns:o="urn:schemas-microsoft-com:office:office" xmlns:r="http://schemas.openxmlformats.org/officeDocument/2006/relationships" xmlns:m="http://schemas.openxmlformats.org/officeDocument/2006/math" xmlns:v="urn:schemas-microsoft-com:vml" xmlns:wp14="http://schemas.microsoft.com/office/word/2010/wordprocessingDrawing" xmlns:wp="http://schemas.openxmlformats.org/drawingml/2006/wordprocessingDrawing" xmlns:w10="urn:schemas-microsoft-com:office:word" xmlns:w="http://schemas.openxmlformats.org/wordprocessingml/2006/main" xmlns:w14="http://schemas.microsoft.com/office/word/2010/wordml" xmlns:w15="http://schemas.microsoft.com/office/word/2012/wordml" xmlns:wpg="http://schemas.microsoft.com/office/word/2010/wordprocessingGroup" xmlns:wpi="http://schemas.microsoft.com/office/word/2010/wordprocessingInk" xmlns:wne="http://schemas.microsoft.com/office/word/2006/wordml" xmlns:wps="http://schemas.microsoft.com/office/word/2010/wordprocessingShape" mc:Ignorable="w14 w15 wp14">
   <w:endnote w:type="separator" w:id="-1">
     <w:p>
       <w:pPr>
@@ -534,38 +827,8 @@
 </w:endnotes>
 </file>
 
-<file path=word/footer1.xml><?xml version="1.0" encoding="utf-8"?>
-<w:ftr xmlns:wpc="http://schemas.microsoft.com/office/word/2010/wordprocessingCanvas" xmlns:cx="http://schemas.microsoft.com/office/drawing/2014/chartex" xmlns:cx1="http://schemas.microsoft.com/office/drawing/2015/9/8/chartex" xmlns:mc="http://schemas.openxmlformats.org/markup-compatibility/2006" xmlns:o="urn:schemas-microsoft-com:office:office" xmlns:r="http://schemas.openxmlformats.org/officeDocument/2006/relationships" xmlns:m="http://schemas.openxmlformats.org/officeDocument/2006/math" xmlns:v="urn:schemas-microsoft-com:vml" xmlns:wp14="http://schemas.microsoft.com/office/word/2010/wordprocessingDrawing" xmlns:wp="http://schemas.openxmlformats.org/drawingml/2006/wordprocessingDrawing" xmlns:w10="urn:schemas-microsoft-com:office:word" xmlns:w="http://schemas.openxmlformats.org/wordprocessingml/2006/main" xmlns:w14="http://schemas.microsoft.com/office/word/2010/wordml" xmlns:w15="http://schemas.microsoft.com/office/word/2012/wordml" xmlns:w16se="http://schemas.microsoft.com/office/word/2015/wordml/symex" xmlns:wpg="http://schemas.microsoft.com/office/word/2010/wordprocessingGroup" xmlns:wpi="http://schemas.microsoft.com/office/word/2010/wordprocessingInk" xmlns:wne="http://schemas.microsoft.com/office/word/2006/wordml" xmlns:wps="http://schemas.microsoft.com/office/word/2010/wordprocessingShape" mc:Ignorable="w14 w15 w16se wp14">
-  <w:p>
-    <w:pPr>
-      <w:pStyle w:val="Footer"/>
-    </w:pPr>
-  </w:p>
-</w:ftr>
-</file>
-
-<file path=word/footer2.xml><?xml version="1.0" encoding="utf-8"?>
-<w:ftr xmlns:wpc="http://schemas.microsoft.com/office/word/2010/wordprocessingCanvas" xmlns:cx="http://schemas.microsoft.com/office/drawing/2014/chartex" xmlns:cx1="http://schemas.microsoft.com/office/drawing/2015/9/8/chartex" xmlns:mc="http://schemas.openxmlformats.org/markup-compatibility/2006" xmlns:o="urn:schemas-microsoft-com:office:office" xmlns:r="http://schemas.openxmlformats.org/officeDocument/2006/relationships" xmlns:m="http://schemas.openxmlformats.org/officeDocument/2006/math" xmlns:v="urn:schemas-microsoft-com:vml" xmlns:wp14="http://schemas.microsoft.com/office/word/2010/wordprocessingDrawing" xmlns:wp="http://schemas.openxmlformats.org/drawingml/2006/wordprocessingDrawing" xmlns:w10="urn:schemas-microsoft-com:office:word" xmlns:w="http://schemas.openxmlformats.org/wordprocessingml/2006/main" xmlns:w14="http://schemas.microsoft.com/office/word/2010/wordml" xmlns:w15="http://schemas.microsoft.com/office/word/2012/wordml" xmlns:w16se="http://schemas.microsoft.com/office/word/2015/wordml/symex" xmlns:wpg="http://schemas.microsoft.com/office/word/2010/wordprocessingGroup" xmlns:wpi="http://schemas.microsoft.com/office/word/2010/wordprocessingInk" xmlns:wne="http://schemas.microsoft.com/office/word/2006/wordml" xmlns:wps="http://schemas.microsoft.com/office/word/2010/wordprocessingShape" mc:Ignorable="w14 w15 w16se wp14">
-  <w:p>
-    <w:pPr>
-      <w:pStyle w:val="Footer"/>
-    </w:pPr>
-  </w:p>
-</w:ftr>
-</file>
-
-<file path=word/footer3.xml><?xml version="1.0" encoding="utf-8"?>
-<w:ftr xmlns:wpc="http://schemas.microsoft.com/office/word/2010/wordprocessingCanvas" xmlns:cx="http://schemas.microsoft.com/office/drawing/2014/chartex" xmlns:cx1="http://schemas.microsoft.com/office/drawing/2015/9/8/chartex" xmlns:mc="http://schemas.openxmlformats.org/markup-compatibility/2006" xmlns:o="urn:schemas-microsoft-com:office:office" xmlns:r="http://schemas.openxmlformats.org/officeDocument/2006/relationships" xmlns:m="http://schemas.openxmlformats.org/officeDocument/2006/math" xmlns:v="urn:schemas-microsoft-com:vml" xmlns:wp14="http://schemas.microsoft.com/office/word/2010/wordprocessingDrawing" xmlns:wp="http://schemas.openxmlformats.org/drawingml/2006/wordprocessingDrawing" xmlns:w10="urn:schemas-microsoft-com:office:word" xmlns:w="http://schemas.openxmlformats.org/wordprocessingml/2006/main" xmlns:w14="http://schemas.microsoft.com/office/word/2010/wordml" xmlns:w15="http://schemas.microsoft.com/office/word/2012/wordml" xmlns:w16se="http://schemas.microsoft.com/office/word/2015/wordml/symex" xmlns:wpg="http://schemas.microsoft.com/office/word/2010/wordprocessingGroup" xmlns:wpi="http://schemas.microsoft.com/office/word/2010/wordprocessingInk" xmlns:wne="http://schemas.microsoft.com/office/word/2006/wordml" xmlns:wps="http://schemas.microsoft.com/office/word/2010/wordprocessingShape" mc:Ignorable="w14 w15 w16se wp14">
-  <w:p>
-    <w:pPr>
-      <w:pStyle w:val="Footer"/>
-    </w:pPr>
-  </w:p>
-</w:ftr>
-</file>
-
 <file path=word/footnotes.xml><?xml version="1.0" encoding="utf-8"?>
-<w:footnotes xmlns:wpc="http://schemas.microsoft.com/office/word/2010/wordprocessingCanvas" xmlns:cx="http://schemas.microsoft.com/office/drawing/2014/chartex" xmlns:cx1="http://schemas.microsoft.com/office/drawing/2015/9/8/chartex" xmlns:mc="http://schemas.openxmlformats.org/markup-compatibility/2006" xmlns:o="urn:schemas-microsoft-com:office:office" xmlns:r="http://schemas.openxmlformats.org/officeDocument/2006/relationships" xmlns:m="http://schemas.openxmlformats.org/officeDocument/2006/math" xmlns:v="urn:schemas-microsoft-com:vml" xmlns:wp14="http://schemas.microsoft.com/office/word/2010/wordprocessingDrawing" xmlns:wp="http://schemas.openxmlformats.org/drawingml/2006/wordprocessingDrawing" xmlns:w10="urn:schemas-microsoft-com:office:word" xmlns:w="http://schemas.openxmlformats.org/wordprocessingml/2006/main" xmlns:w14="http://schemas.microsoft.com/office/word/2010/wordml" xmlns:w15="http://schemas.microsoft.com/office/word/2012/wordml" xmlns:w16se="http://schemas.microsoft.com/office/word/2015/wordml/symex" xmlns:wpg="http://schemas.microsoft.com/office/word/2010/wordprocessingGroup" xmlns:wpi="http://schemas.microsoft.com/office/word/2010/wordprocessingInk" xmlns:wne="http://schemas.microsoft.com/office/word/2006/wordml" xmlns:wps="http://schemas.microsoft.com/office/word/2010/wordprocessingShape" mc:Ignorable="w14 w15 w16se wp14">
+<w:footnotes xmlns:wpc="http://schemas.microsoft.com/office/word/2010/wordprocessingCanvas" xmlns:mc="http://schemas.openxmlformats.org/markup-compatibility/2006" xmlns:o="urn:schemas-microsoft-com:office:office" xmlns:r="http://schemas.openxmlformats.org/officeDocument/2006/relationships" xmlns:m="http://schemas.openxmlformats.org/officeDocument/2006/math" xmlns:v="urn:schemas-microsoft-com:vml" xmlns:wp14="http://schemas.microsoft.com/office/word/2010/wordprocessingDrawing" xmlns:wp="http://schemas.openxmlformats.org/drawingml/2006/wordprocessingDrawing" xmlns:w10="urn:schemas-microsoft-com:office:word" xmlns:w="http://schemas.openxmlformats.org/wordprocessingml/2006/main" xmlns:w14="http://schemas.microsoft.com/office/word/2010/wordml" xmlns:w15="http://schemas.microsoft.com/office/word/2012/wordml" xmlns:wpg="http://schemas.microsoft.com/office/word/2010/wordprocessingGroup" xmlns:wpi="http://schemas.microsoft.com/office/word/2010/wordprocessingInk" xmlns:wne="http://schemas.microsoft.com/office/word/2006/wordml" xmlns:wps="http://schemas.microsoft.com/office/word/2010/wordprocessingShape" mc:Ignorable="w14 w15 wp14">
   <w:footnote w:type="separator" w:id="-1">
     <w:p>
       <w:pPr>
@@ -590,27 +853,18 @@
 </file>
 
 <file path=word/header1.xml><?xml version="1.0" encoding="utf-8"?>
-<w:hdr xmlns:wpc="http://schemas.microsoft.com/office/word/2010/wordprocessingCanvas" xmlns:cx="http://schemas.microsoft.com/office/drawing/2014/chartex" xmlns:cx1="http://schemas.microsoft.com/office/drawing/2015/9/8/chartex" xmlns:mc="http://schemas.openxmlformats.org/markup-compatibility/2006" xmlns:o="urn:schemas-microsoft-com:office:office" xmlns:r="http://schemas.openxmlformats.org/officeDocument/2006/relationships" xmlns:m="http://schemas.openxmlformats.org/officeDocument/2006/math" xmlns:v="urn:schemas-microsoft-com:vml" xmlns:wp14="http://schemas.microsoft.com/office/word/2010/wordprocessingDrawing" xmlns:wp="http://schemas.openxmlformats.org/drawingml/2006/wordprocessingDrawing" xmlns:w10="urn:schemas-microsoft-com:office:word" xmlns:w="http://schemas.openxmlformats.org/wordprocessingml/2006/main" xmlns:w14="http://schemas.microsoft.com/office/word/2010/wordml" xmlns:w15="http://schemas.microsoft.com/office/word/2012/wordml" xmlns:w16se="http://schemas.microsoft.com/office/word/2015/wordml/symex" xmlns:wpg="http://schemas.microsoft.com/office/word/2010/wordprocessingGroup" xmlns:wpi="http://schemas.microsoft.com/office/word/2010/wordprocessingInk" xmlns:wne="http://schemas.microsoft.com/office/word/2006/wordml" xmlns:wps="http://schemas.microsoft.com/office/word/2010/wordprocessingShape" mc:Ignorable="w14 w15 w16se wp14">
-  <w:p>
-    <w:pPr>
-      <w:pStyle w:val="Header"/>
-    </w:pPr>
-  </w:p>
-</w:hdr>
-</file>
-
-<file path=word/header2.xml><?xml version="1.0" encoding="utf-8"?>
-<w:hdr xmlns:wpc="http://schemas.microsoft.com/office/word/2010/wordprocessingCanvas" xmlns:cx="http://schemas.microsoft.com/office/drawing/2014/chartex" xmlns:cx1="http://schemas.microsoft.com/office/drawing/2015/9/8/chartex" xmlns:mc="http://schemas.openxmlformats.org/markup-compatibility/2006" xmlns:o="urn:schemas-microsoft-com:office:office" xmlns:r="http://schemas.openxmlformats.org/officeDocument/2006/relationships" xmlns:m="http://schemas.openxmlformats.org/officeDocument/2006/math" xmlns:v="urn:schemas-microsoft-com:vml" xmlns:wp14="http://schemas.microsoft.com/office/word/2010/wordprocessingDrawing" xmlns:wp="http://schemas.openxmlformats.org/drawingml/2006/wordprocessingDrawing" xmlns:w10="urn:schemas-microsoft-com:office:word" xmlns:w="http://schemas.openxmlformats.org/wordprocessingml/2006/main" xmlns:w14="http://schemas.microsoft.com/office/word/2010/wordml" xmlns:w15="http://schemas.microsoft.com/office/word/2012/wordml" xmlns:w16se="http://schemas.microsoft.com/office/word/2015/wordml/symex" xmlns:wpg="http://schemas.microsoft.com/office/word/2010/wordprocessingGroup" xmlns:wpi="http://schemas.microsoft.com/office/word/2010/wordprocessingInk" xmlns:wne="http://schemas.microsoft.com/office/word/2006/wordml" xmlns:wps="http://schemas.microsoft.com/office/word/2010/wordprocessingShape" mc:Ignorable="w14 w15 w16se wp14">
+<w:hdr xmlns:wpc="http://schemas.microsoft.com/office/word/2010/wordprocessingCanvas" xmlns:mc="http://schemas.openxmlformats.org/markup-compatibility/2006" xmlns:o="urn:schemas-microsoft-com:office:office" xmlns:r="http://schemas.openxmlformats.org/officeDocument/2006/relationships" xmlns:m="http://schemas.openxmlformats.org/officeDocument/2006/math" xmlns:v="urn:schemas-microsoft-com:vml" xmlns:wp14="http://schemas.microsoft.com/office/word/2010/wordprocessingDrawing" xmlns:wp="http://schemas.openxmlformats.org/drawingml/2006/wordprocessingDrawing" xmlns:w10="urn:schemas-microsoft-com:office:word" xmlns:w="http://schemas.openxmlformats.org/wordprocessingml/2006/main" xmlns:w14="http://schemas.microsoft.com/office/word/2010/wordml" xmlns:w15="http://schemas.microsoft.com/office/word/2012/wordml" xmlns:wpg="http://schemas.microsoft.com/office/word/2010/wordprocessingGroup" xmlns:wpi="http://schemas.microsoft.com/office/word/2010/wordprocessingInk" xmlns:wne="http://schemas.microsoft.com/office/word/2006/wordml" xmlns:wps="http://schemas.microsoft.com/office/word/2010/wordprocessingShape" mc:Ignorable="w14 w15 wp14">
   <w:p>
     <w:pPr>
       <w:pStyle w:val="Header"/>
       <w:jc w:val="right"/>
     </w:pPr>
     <w:r>
+      <w:t xml:space="preserve">CSE551 Project - </w:t>
+    </w:r>
+    <w:r>
       <w:t>Group 2 - TBD</w:t>
     </w:r>
-    <w:bookmarkStart w:id="0" w:name="_GoBack"/>
-    <w:bookmarkEnd w:id="0"/>
   </w:p>
   <w:p>
     <w:pPr>
@@ -642,18 +896,8 @@
 </w:hdr>
 </file>
 
-<file path=word/header3.xml><?xml version="1.0" encoding="utf-8"?>
-<w:hdr xmlns:wpc="http://schemas.microsoft.com/office/word/2010/wordprocessingCanvas" xmlns:cx="http://schemas.microsoft.com/office/drawing/2014/chartex" xmlns:cx1="http://schemas.microsoft.com/office/drawing/2015/9/8/chartex" xmlns:mc="http://schemas.openxmlformats.org/markup-compatibility/2006" xmlns:o="urn:schemas-microsoft-com:office:office" xmlns:r="http://schemas.openxmlformats.org/officeDocument/2006/relationships" xmlns:m="http://schemas.openxmlformats.org/officeDocument/2006/math" xmlns:v="urn:schemas-microsoft-com:vml" xmlns:wp14="http://schemas.microsoft.com/office/word/2010/wordprocessingDrawing" xmlns:wp="http://schemas.openxmlformats.org/drawingml/2006/wordprocessingDrawing" xmlns:w10="urn:schemas-microsoft-com:office:word" xmlns:w="http://schemas.openxmlformats.org/wordprocessingml/2006/main" xmlns:w14="http://schemas.microsoft.com/office/word/2010/wordml" xmlns:w15="http://schemas.microsoft.com/office/word/2012/wordml" xmlns:w16se="http://schemas.microsoft.com/office/word/2015/wordml/symex" xmlns:wpg="http://schemas.microsoft.com/office/word/2010/wordprocessingGroup" xmlns:wpi="http://schemas.microsoft.com/office/word/2010/wordprocessingInk" xmlns:wne="http://schemas.microsoft.com/office/word/2006/wordml" xmlns:wps="http://schemas.microsoft.com/office/word/2010/wordprocessingShape" mc:Ignorable="w14 w15 w16se wp14">
-  <w:p>
-    <w:pPr>
-      <w:pStyle w:val="Header"/>
-    </w:pPr>
-  </w:p>
-</w:hdr>
-</file>
-
 <file path=word/numbering.xml><?xml version="1.0" encoding="utf-8"?>
-<w:numbering xmlns:wpc="http://schemas.microsoft.com/office/word/2010/wordprocessingCanvas" xmlns:cx="http://schemas.microsoft.com/office/drawing/2014/chartex" xmlns:cx1="http://schemas.microsoft.com/office/drawing/2015/9/8/chartex" xmlns:mc="http://schemas.openxmlformats.org/markup-compatibility/2006" xmlns:o="urn:schemas-microsoft-com:office:office" xmlns:r="http://schemas.openxmlformats.org/officeDocument/2006/relationships" xmlns:m="http://schemas.openxmlformats.org/officeDocument/2006/math" xmlns:v="urn:schemas-microsoft-com:vml" xmlns:wp14="http://schemas.microsoft.com/office/word/2010/wordprocessingDrawing" xmlns:wp="http://schemas.openxmlformats.org/drawingml/2006/wordprocessingDrawing" xmlns:w10="urn:schemas-microsoft-com:office:word" xmlns:w="http://schemas.openxmlformats.org/wordprocessingml/2006/main" xmlns:w14="http://schemas.microsoft.com/office/word/2010/wordml" xmlns:w15="http://schemas.microsoft.com/office/word/2012/wordml" xmlns:w16se="http://schemas.microsoft.com/office/word/2015/wordml/symex" xmlns:wpg="http://schemas.microsoft.com/office/word/2010/wordprocessingGroup" xmlns:wpi="http://schemas.microsoft.com/office/word/2010/wordprocessingInk" xmlns:wne="http://schemas.microsoft.com/office/word/2006/wordml" xmlns:wps="http://schemas.microsoft.com/office/word/2010/wordprocessingShape" mc:Ignorable="w14 w15 w16se wp14">
+<w:numbering xmlns:wpc="http://schemas.microsoft.com/office/word/2010/wordprocessingCanvas" xmlns:mc="http://schemas.openxmlformats.org/markup-compatibility/2006" xmlns:o="urn:schemas-microsoft-com:office:office" xmlns:r="http://schemas.openxmlformats.org/officeDocument/2006/relationships" xmlns:m="http://schemas.openxmlformats.org/officeDocument/2006/math" xmlns:v="urn:schemas-microsoft-com:vml" xmlns:wp14="http://schemas.microsoft.com/office/word/2010/wordprocessingDrawing" xmlns:wp="http://schemas.openxmlformats.org/drawingml/2006/wordprocessingDrawing" xmlns:w10="urn:schemas-microsoft-com:office:word" xmlns:w="http://schemas.openxmlformats.org/wordprocessingml/2006/main" xmlns:w14="http://schemas.microsoft.com/office/word/2010/wordml" xmlns:w15="http://schemas.microsoft.com/office/word/2012/wordml" xmlns:wpg="http://schemas.microsoft.com/office/word/2010/wordprocessingGroup" xmlns:wpi="http://schemas.microsoft.com/office/word/2010/wordprocessingInk" xmlns:wne="http://schemas.microsoft.com/office/word/2006/wordml" xmlns:wps="http://schemas.microsoft.com/office/word/2010/wordprocessingShape" mc:Ignorable="w14 w15 wp14">
   <w:abstractNum w:abstractNumId="0" w15:restartNumberingAfterBreak="0">
     <w:nsid w:val="5DF373D0"/>
     <w:multiLevelType w:val="hybridMultilevel"/>
@@ -774,7 +1018,7 @@
 </file>
 
 <file path=word/styles.xml><?xml version="1.0" encoding="utf-8"?>
-<w:styles xmlns:mc="http://schemas.openxmlformats.org/markup-compatibility/2006" xmlns:r="http://schemas.openxmlformats.org/officeDocument/2006/relationships" xmlns:w="http://schemas.openxmlformats.org/wordprocessingml/2006/main" xmlns:w14="http://schemas.microsoft.com/office/word/2010/wordml" xmlns:w15="http://schemas.microsoft.com/office/word/2012/wordml" xmlns:w16se="http://schemas.microsoft.com/office/word/2015/wordml/symex" mc:Ignorable="w14 w15 w16se">
+<w:styles xmlns:mc="http://schemas.openxmlformats.org/markup-compatibility/2006" xmlns:r="http://schemas.openxmlformats.org/officeDocument/2006/relationships" xmlns:w="http://schemas.openxmlformats.org/wordprocessingml/2006/main" xmlns:w14="http://schemas.microsoft.com/office/word/2010/wordml" xmlns:w15="http://schemas.microsoft.com/office/word/2012/wordml" mc:Ignorable="w14 w15">
   <w:docDefaults>
     <w:rPrDefault>
       <w:rPr>
@@ -1167,6 +1411,27 @@
     <w:name w:val="Normal"/>
     <w:qFormat/>
   </w:style>
+  <w:style w:type="paragraph" w:styleId="Heading1">
+    <w:name w:val="heading 1"/>
+    <w:basedOn w:val="Normal"/>
+    <w:next w:val="Normal"/>
+    <w:link w:val="Heading1Char"/>
+    <w:uiPriority w:val="9"/>
+    <w:qFormat/>
+    <w:rsid w:val="000B411A"/>
+    <w:pPr>
+      <w:keepNext/>
+      <w:keepLines/>
+      <w:spacing w:before="240" w:after="0"/>
+      <w:outlineLvl w:val="0"/>
+    </w:pPr>
+    <w:rPr>
+      <w:rFonts w:asciiTheme="majorHAnsi" w:eastAsiaTheme="majorEastAsia" w:hAnsiTheme="majorHAnsi" w:cstheme="majorBidi"/>
+      <w:color w:val="2E74B5" w:themeColor="accent1" w:themeShade="BF"/>
+      <w:sz w:val="32"/>
+      <w:szCs w:val="32"/>
+    </w:rPr>
+  </w:style>
   <w:style w:type="character" w:default="1" w:styleId="DefaultParagraphFont">
     <w:name w:val="Default Paragraph Font"/>
     <w:uiPriority w:val="1"/>
@@ -1269,6 +1534,76 @@
     <w:link w:val="Footer"/>
     <w:uiPriority w:val="99"/>
     <w:rsid w:val="00F4594E"/>
+  </w:style>
+  <w:style w:type="paragraph" w:styleId="Title">
+    <w:name w:val="Title"/>
+    <w:basedOn w:val="Normal"/>
+    <w:next w:val="Normal"/>
+    <w:link w:val="TitleChar"/>
+    <w:uiPriority w:val="10"/>
+    <w:qFormat/>
+    <w:rsid w:val="000B411A"/>
+    <w:pPr>
+      <w:spacing w:after="0" w:line="240" w:lineRule="auto"/>
+      <w:contextualSpacing/>
+    </w:pPr>
+    <w:rPr>
+      <w:rFonts w:asciiTheme="majorHAnsi" w:eastAsiaTheme="majorEastAsia" w:hAnsiTheme="majorHAnsi" w:cstheme="majorBidi"/>
+      <w:spacing w:val="-10"/>
+      <w:kern w:val="28"/>
+      <w:sz w:val="56"/>
+      <w:szCs w:val="56"/>
+    </w:rPr>
+  </w:style>
+  <w:style w:type="character" w:customStyle="1" w:styleId="TitleChar">
+    <w:name w:val="Title Char"/>
+    <w:basedOn w:val="DefaultParagraphFont"/>
+    <w:link w:val="Title"/>
+    <w:uiPriority w:val="10"/>
+    <w:rsid w:val="000B411A"/>
+    <w:rPr>
+      <w:rFonts w:asciiTheme="majorHAnsi" w:eastAsiaTheme="majorEastAsia" w:hAnsiTheme="majorHAnsi" w:cstheme="majorBidi"/>
+      <w:spacing w:val="-10"/>
+      <w:kern w:val="28"/>
+      <w:sz w:val="56"/>
+      <w:szCs w:val="56"/>
+    </w:rPr>
+  </w:style>
+  <w:style w:type="character" w:customStyle="1" w:styleId="Heading1Char">
+    <w:name w:val="Heading 1 Char"/>
+    <w:basedOn w:val="DefaultParagraphFont"/>
+    <w:link w:val="Heading1"/>
+    <w:uiPriority w:val="9"/>
+    <w:rsid w:val="000B411A"/>
+    <w:rPr>
+      <w:rFonts w:asciiTheme="majorHAnsi" w:eastAsiaTheme="majorEastAsia" w:hAnsiTheme="majorHAnsi" w:cstheme="majorBidi"/>
+      <w:color w:val="2E74B5" w:themeColor="accent1" w:themeShade="BF"/>
+      <w:sz w:val="32"/>
+      <w:szCs w:val="32"/>
+    </w:rPr>
+  </w:style>
+  <w:style w:type="character" w:styleId="Hyperlink">
+    <w:name w:val="Hyperlink"/>
+    <w:basedOn w:val="DefaultParagraphFont"/>
+    <w:uiPriority w:val="99"/>
+    <w:unhideWhenUsed/>
+    <w:rsid w:val="004278AA"/>
+    <w:rPr>
+      <w:color w:val="0563C1" w:themeColor="hyperlink"/>
+      <w:u w:val="single"/>
+    </w:rPr>
+  </w:style>
+  <w:style w:type="character" w:styleId="FollowedHyperlink">
+    <w:name w:val="FollowedHyperlink"/>
+    <w:basedOn w:val="DefaultParagraphFont"/>
+    <w:uiPriority w:val="99"/>
+    <w:semiHidden/>
+    <w:unhideWhenUsed/>
+    <w:rsid w:val="004278AA"/>
+    <w:rPr>
+      <w:color w:val="954F72" w:themeColor="followedHyperlink"/>
+      <w:u w:val="single"/>
+    </w:rPr>
   </w:style>
 </w:styles>
 </file>

</xml_diff>